<commit_message>
more done for final proj
</commit_message>
<xml_diff>
--- a/Aaron/STAT425/Final/Final Project Report.docx
+++ b/Aaron/STAT425/Final/Final Project Report.docx
@@ -217,15 +217,7 @@
           <w:sz w:val="24"/>
           <w:szCs w:val="24"/>
         </w:rPr>
-        <w:t xml:space="preserve"> </w:t>
-      </w:r>
-      <w:r>
-        <w:rPr>
-          <w:rFonts w:ascii="Times New Roman" w:hAnsi="Times New Roman" w:cs="Times New Roman"/>
-          <w:sz w:val="24"/>
-          <w:szCs w:val="24"/>
-        </w:rPr>
-        <w:t>average daily rate (</w:t>
+        <w:t xml:space="preserve"> average daily rate (</w:t>
       </w:r>
       <w:proofErr w:type="spellStart"/>
       <w:r>
@@ -245,15 +237,7 @@
           <w:sz w:val="24"/>
           <w:szCs w:val="24"/>
         </w:rPr>
-        <w:t>)</w:t>
-      </w:r>
-      <w:r>
-        <w:rPr>
-          <w:rFonts w:ascii="Times New Roman" w:hAnsi="Times New Roman" w:cs="Times New Roman"/>
-          <w:sz w:val="24"/>
-          <w:szCs w:val="24"/>
-        </w:rPr>
-        <w:t xml:space="preserve"> as a response variable since predicting future earnings depending on customer traits has some very useful real-world applications. </w:t>
+        <w:t xml:space="preserve">) as a response variable since predicting future earnings depending on customer traits has some very useful real-world applications. </w:t>
       </w:r>
     </w:p>
     <w:p>
@@ -812,7 +796,127 @@
           <w:sz w:val="24"/>
           <w:szCs w:val="24"/>
         </w:rPr>
-        <w:t xml:space="preserve"> and all other variables as explanatory. </w:t>
+        <w:t xml:space="preserve"> </w:t>
+      </w:r>
+      <w:r>
+        <w:rPr>
+          <w:rFonts w:ascii="Times New Roman" w:hAnsi="Times New Roman" w:cs="Times New Roman"/>
+          <w:sz w:val="24"/>
+          <w:szCs w:val="24"/>
+        </w:rPr>
+        <w:t xml:space="preserve">removing </w:t>
+      </w:r>
+      <w:proofErr w:type="spellStart"/>
+      <w:r>
+        <w:rPr>
+          <w:rFonts w:ascii="Times New Roman" w:hAnsi="Times New Roman" w:cs="Times New Roman"/>
+          <w:i/>
+          <w:iCs/>
+          <w:sz w:val="24"/>
+          <w:szCs w:val="24"/>
+        </w:rPr>
+        <w:t>is_canceled</w:t>
+      </w:r>
+      <w:proofErr w:type="spellEnd"/>
+      <w:r>
+        <w:rPr>
+          <w:rFonts w:ascii="Times New Roman" w:hAnsi="Times New Roman" w:cs="Times New Roman"/>
+          <w:i/>
+          <w:iCs/>
+          <w:sz w:val="24"/>
+          <w:szCs w:val="24"/>
+        </w:rPr>
+        <w:t xml:space="preserve">, </w:t>
+      </w:r>
+      <w:proofErr w:type="spellStart"/>
+      <w:r>
+        <w:rPr>
+          <w:rFonts w:ascii="Times New Roman" w:hAnsi="Times New Roman" w:cs="Times New Roman"/>
+          <w:i/>
+          <w:iCs/>
+          <w:sz w:val="24"/>
+          <w:szCs w:val="24"/>
+        </w:rPr>
+        <w:t>reserved_room_type</w:t>
+      </w:r>
+      <w:proofErr w:type="spellEnd"/>
+      <w:r>
+        <w:rPr>
+          <w:rFonts w:ascii="Times New Roman" w:hAnsi="Times New Roman" w:cs="Times New Roman"/>
+          <w:i/>
+          <w:iCs/>
+          <w:sz w:val="24"/>
+          <w:szCs w:val="24"/>
+        </w:rPr>
+        <w:t xml:space="preserve">, meal, </w:t>
+      </w:r>
+      <w:proofErr w:type="spellStart"/>
+      <w:r>
+        <w:rPr>
+          <w:rFonts w:ascii="Times New Roman" w:hAnsi="Times New Roman" w:cs="Times New Roman"/>
+          <w:i/>
+          <w:iCs/>
+          <w:sz w:val="24"/>
+          <w:szCs w:val="24"/>
+        </w:rPr>
+        <w:t>market_segment</w:t>
+      </w:r>
+      <w:proofErr w:type="spellEnd"/>
+      <w:r>
+        <w:rPr>
+          <w:rFonts w:ascii="Times New Roman" w:hAnsi="Times New Roman" w:cs="Times New Roman"/>
+          <w:i/>
+          <w:iCs/>
+          <w:sz w:val="24"/>
+          <w:szCs w:val="24"/>
+        </w:rPr>
+        <w:t xml:space="preserve">, </w:t>
+      </w:r>
+      <w:proofErr w:type="spellStart"/>
+      <w:r>
+        <w:rPr>
+          <w:rFonts w:ascii="Times New Roman" w:hAnsi="Times New Roman" w:cs="Times New Roman"/>
+          <w:i/>
+          <w:iCs/>
+          <w:sz w:val="24"/>
+          <w:szCs w:val="24"/>
+        </w:rPr>
+        <w:t>customer_type</w:t>
+      </w:r>
+      <w:proofErr w:type="spellEnd"/>
+      <w:r>
+        <w:rPr>
+          <w:rFonts w:ascii="Times New Roman" w:hAnsi="Times New Roman" w:cs="Times New Roman"/>
+          <w:i/>
+          <w:iCs/>
+          <w:sz w:val="24"/>
+          <w:szCs w:val="24"/>
+        </w:rPr>
+        <w:t xml:space="preserve"> </w:t>
+      </w:r>
+      <w:r>
+        <w:rPr>
+          <w:rFonts w:ascii="Times New Roman" w:hAnsi="Times New Roman" w:cs="Times New Roman"/>
+          <w:sz w:val="24"/>
+          <w:szCs w:val="24"/>
+        </w:rPr>
+        <w:t xml:space="preserve"> for simplicities sake, </w:t>
+      </w:r>
+      <w:r>
+        <w:rPr>
+          <w:rFonts w:ascii="Times New Roman" w:hAnsi="Times New Roman" w:cs="Times New Roman"/>
+          <w:sz w:val="24"/>
+          <w:szCs w:val="24"/>
+        </w:rPr>
+        <w:t xml:space="preserve">and all </w:t>
+      </w:r>
+      <w:r>
+        <w:rPr>
+          <w:rFonts w:ascii="Times New Roman" w:hAnsi="Times New Roman" w:cs="Times New Roman"/>
+          <w:sz w:val="24"/>
+          <w:szCs w:val="24"/>
+        </w:rPr>
+        <w:t>remaining variables as explanatory.</w:t>
       </w:r>
     </w:p>
     <w:p>

</xml_diff>

<commit_message>
finished stat 425 r
</commit_message>
<xml_diff>
--- a/Aaron/STAT425/Final/Final Project Report.docx
+++ b/Aaron/STAT425/Final/Final Project Report.docx
@@ -155,7 +155,23 @@
           <w:sz w:val="24"/>
           <w:szCs w:val="24"/>
         </w:rPr>
-        <w:t xml:space="preserve">The objective of this data analysis is to be able to predict a </w:t>
+        <w:t xml:space="preserve">The objective of this data analysis is to be able to </w:t>
+      </w:r>
+      <w:r>
+        <w:rPr>
+          <w:rFonts w:ascii="Times New Roman" w:hAnsi="Times New Roman" w:cs="Times New Roman"/>
+          <w:sz w:val="24"/>
+          <w:szCs w:val="24"/>
+        </w:rPr>
+        <w:t xml:space="preserve">find the best model to </w:t>
+      </w:r>
+      <w:r>
+        <w:rPr>
+          <w:rFonts w:ascii="Times New Roman" w:hAnsi="Times New Roman" w:cs="Times New Roman"/>
+          <w:sz w:val="24"/>
+          <w:szCs w:val="24"/>
+        </w:rPr>
+        <w:t xml:space="preserve">predict a </w:t>
       </w:r>
       <w:r>
         <w:rPr>
@@ -887,6 +903,14 @@
       <w:r>
         <w:rPr>
           <w:rFonts w:ascii="Times New Roman" w:hAnsi="Times New Roman" w:cs="Times New Roman"/>
+          <w:sz w:val="24"/>
+          <w:szCs w:val="24"/>
+        </w:rPr>
+        <w:t>,</w:t>
+      </w:r>
+      <w:r>
+        <w:rPr>
+          <w:rFonts w:ascii="Times New Roman" w:hAnsi="Times New Roman" w:cs="Times New Roman"/>
           <w:i/>
           <w:iCs/>
           <w:sz w:val="24"/>
@@ -900,6 +924,24 @@
           <w:sz w:val="24"/>
           <w:szCs w:val="24"/>
         </w:rPr>
+        <w:t xml:space="preserve">and </w:t>
+      </w:r>
+      <w:r>
+        <w:rPr>
+          <w:rFonts w:ascii="Times New Roman" w:hAnsi="Times New Roman" w:cs="Times New Roman"/>
+          <w:i/>
+          <w:iCs/>
+          <w:sz w:val="24"/>
+          <w:szCs w:val="24"/>
+        </w:rPr>
+        <w:t>meal</w:t>
+      </w:r>
+      <w:r>
+        <w:rPr>
+          <w:rFonts w:ascii="Times New Roman" w:hAnsi="Times New Roman" w:cs="Times New Roman"/>
+          <w:sz w:val="24"/>
+          <w:szCs w:val="24"/>
+        </w:rPr>
         <w:t xml:space="preserve"> for simplicities sake, </w:t>
       </w:r>
       <w:r>
@@ -917,6 +959,14 @@
           <w:szCs w:val="24"/>
         </w:rPr>
         <w:t>remaining variables as explanatory.</w:t>
+      </w:r>
+      <w:r>
+        <w:rPr>
+          <w:rFonts w:ascii="Times New Roman" w:hAnsi="Times New Roman" w:cs="Times New Roman"/>
+          <w:sz w:val="24"/>
+          <w:szCs w:val="24"/>
+        </w:rPr>
+        <w:t xml:space="preserve"> </w:t>
       </w:r>
     </w:p>
     <w:p>
@@ -929,6 +979,1322 @@
           <w:szCs w:val="24"/>
         </w:rPr>
       </w:pPr>
+      <w:r>
+        <w:rPr>
+          <w:rFonts w:ascii="Times New Roman" w:hAnsi="Times New Roman" w:cs="Times New Roman"/>
+          <w:sz w:val="24"/>
+          <w:szCs w:val="24"/>
+        </w:rPr>
+        <w:tab/>
+      </w:r>
+      <w:r>
+        <w:rPr>
+          <w:rFonts w:ascii="Times New Roman" w:hAnsi="Times New Roman" w:cs="Times New Roman"/>
+          <w:sz w:val="24"/>
+          <w:szCs w:val="24"/>
+        </w:rPr>
+        <w:t xml:space="preserve">The first model we take a look at is </w:t>
+      </w:r>
+      <w:proofErr w:type="spellStart"/>
+      <w:r>
+        <w:rPr>
+          <w:rFonts w:ascii="Times New Roman" w:hAnsi="Times New Roman" w:cs="Times New Roman"/>
+          <w:i/>
+          <w:iCs/>
+          <w:sz w:val="24"/>
+          <w:szCs w:val="24"/>
+        </w:rPr>
+        <w:t>adr</w:t>
+      </w:r>
+      <w:proofErr w:type="spellEnd"/>
+      <w:r>
+        <w:rPr>
+          <w:rFonts w:ascii="Times New Roman" w:hAnsi="Times New Roman" w:cs="Times New Roman"/>
+          <w:sz w:val="24"/>
+          <w:szCs w:val="24"/>
+        </w:rPr>
+        <w:t xml:space="preserve"> against all other variables (</w:t>
+      </w:r>
+      <w:proofErr w:type="spellStart"/>
+      <w:r>
+        <w:rPr>
+          <w:rFonts w:ascii="Times New Roman" w:hAnsi="Times New Roman" w:cs="Times New Roman"/>
+          <w:i/>
+          <w:iCs/>
+          <w:sz w:val="24"/>
+          <w:szCs w:val="24"/>
+        </w:rPr>
+        <w:t>is_canceled</w:t>
+      </w:r>
+      <w:proofErr w:type="spellEnd"/>
+      <w:r>
+        <w:rPr>
+          <w:rFonts w:ascii="Times New Roman" w:hAnsi="Times New Roman" w:cs="Times New Roman"/>
+          <w:i/>
+          <w:iCs/>
+          <w:sz w:val="24"/>
+          <w:szCs w:val="24"/>
+        </w:rPr>
+        <w:t xml:space="preserve">, </w:t>
+      </w:r>
+      <w:proofErr w:type="spellStart"/>
+      <w:r>
+        <w:rPr>
+          <w:rFonts w:ascii="Times New Roman" w:hAnsi="Times New Roman" w:cs="Times New Roman"/>
+          <w:i/>
+          <w:iCs/>
+          <w:sz w:val="24"/>
+          <w:szCs w:val="24"/>
+        </w:rPr>
+        <w:t>lead_time</w:t>
+      </w:r>
+      <w:proofErr w:type="spellEnd"/>
+      <w:r>
+        <w:rPr>
+          <w:rFonts w:ascii="Times New Roman" w:hAnsi="Times New Roman" w:cs="Times New Roman"/>
+          <w:i/>
+          <w:iCs/>
+          <w:sz w:val="24"/>
+          <w:szCs w:val="24"/>
+        </w:rPr>
+        <w:t xml:space="preserve">, </w:t>
+      </w:r>
+      <w:proofErr w:type="spellStart"/>
+      <w:r>
+        <w:rPr>
+          <w:rFonts w:ascii="Times New Roman" w:hAnsi="Times New Roman" w:cs="Times New Roman"/>
+          <w:i/>
+          <w:iCs/>
+          <w:sz w:val="24"/>
+          <w:szCs w:val="24"/>
+        </w:rPr>
+        <w:t>arrival_date_month</w:t>
+      </w:r>
+      <w:proofErr w:type="spellEnd"/>
+      <w:r>
+        <w:rPr>
+          <w:rFonts w:ascii="Times New Roman" w:hAnsi="Times New Roman" w:cs="Times New Roman"/>
+          <w:i/>
+          <w:iCs/>
+          <w:sz w:val="24"/>
+          <w:szCs w:val="24"/>
+        </w:rPr>
+        <w:t xml:space="preserve">, </w:t>
+      </w:r>
+      <w:proofErr w:type="spellStart"/>
+      <w:r>
+        <w:rPr>
+          <w:rFonts w:ascii="Times New Roman" w:hAnsi="Times New Roman" w:cs="Times New Roman"/>
+          <w:i/>
+          <w:iCs/>
+          <w:sz w:val="24"/>
+          <w:szCs w:val="24"/>
+        </w:rPr>
+        <w:t>stays_in_weekend_night</w:t>
+      </w:r>
+      <w:proofErr w:type="spellEnd"/>
+      <w:r>
+        <w:rPr>
+          <w:rFonts w:ascii="Times New Roman" w:hAnsi="Times New Roman" w:cs="Times New Roman"/>
+          <w:i/>
+          <w:iCs/>
+          <w:sz w:val="24"/>
+          <w:szCs w:val="24"/>
+        </w:rPr>
+        <w:t xml:space="preserve">, </w:t>
+      </w:r>
+      <w:proofErr w:type="spellStart"/>
+      <w:r>
+        <w:rPr>
+          <w:rFonts w:ascii="Times New Roman" w:hAnsi="Times New Roman" w:cs="Times New Roman"/>
+          <w:i/>
+          <w:iCs/>
+          <w:sz w:val="24"/>
+          <w:szCs w:val="24"/>
+        </w:rPr>
+        <w:t>stays_in_week_night</w:t>
+      </w:r>
+      <w:proofErr w:type="spellEnd"/>
+      <w:r>
+        <w:rPr>
+          <w:rFonts w:ascii="Times New Roman" w:hAnsi="Times New Roman" w:cs="Times New Roman"/>
+          <w:i/>
+          <w:iCs/>
+          <w:sz w:val="24"/>
+          <w:szCs w:val="24"/>
+        </w:rPr>
+        <w:t xml:space="preserve">, adults, children, babies, </w:t>
+      </w:r>
+      <w:proofErr w:type="spellStart"/>
+      <w:r>
+        <w:rPr>
+          <w:rFonts w:ascii="Times New Roman" w:hAnsi="Times New Roman" w:cs="Times New Roman"/>
+          <w:i/>
+          <w:iCs/>
+          <w:sz w:val="24"/>
+          <w:szCs w:val="24"/>
+        </w:rPr>
+        <w:t>total_of_special_requests</w:t>
+      </w:r>
+      <w:proofErr w:type="spellEnd"/>
+      <w:r>
+        <w:rPr>
+          <w:rFonts w:ascii="Times New Roman" w:hAnsi="Times New Roman" w:cs="Times New Roman"/>
+          <w:sz w:val="24"/>
+          <w:szCs w:val="24"/>
+        </w:rPr>
+        <w:t>). This model is a simple multiple regression without interaction terms or transformations.</w:t>
+      </w:r>
+      <w:r>
+        <w:rPr>
+          <w:rFonts w:ascii="Times New Roman" w:hAnsi="Times New Roman" w:cs="Times New Roman"/>
+          <w:sz w:val="24"/>
+          <w:szCs w:val="24"/>
+        </w:rPr>
+        <w:t xml:space="preserve"> We can analyze some of the assumptions of multiple regression using various plots as can be seen in Figure 2.</w:t>
+      </w:r>
+    </w:p>
+    <w:p>
+      <w:pPr>
+        <w:spacing w:line="480" w:lineRule="auto"/>
+        <w:contextualSpacing/>
+        <w:rPr>
+          <w:rFonts w:ascii="Times New Roman" w:hAnsi="Times New Roman" w:cs="Times New Roman"/>
+          <w:sz w:val="24"/>
+          <w:szCs w:val="24"/>
+        </w:rPr>
+      </w:pPr>
+      <w:r>
+        <w:rPr>
+          <w:rFonts w:ascii="Times New Roman" w:hAnsi="Times New Roman" w:cs="Times New Roman"/>
+          <w:sz w:val="24"/>
+          <w:szCs w:val="24"/>
+        </w:rPr>
+        <w:t xml:space="preserve"> </w:t>
+      </w:r>
+      <w:r>
+        <w:rPr>
+          <w:rFonts w:ascii="Times New Roman" w:hAnsi="Times New Roman" w:cs="Times New Roman"/>
+          <w:color w:val="FF0000"/>
+          <w:sz w:val="24"/>
+          <w:szCs w:val="24"/>
+        </w:rPr>
+        <w:t xml:space="preserve">INSERT FIGURE </w:t>
+      </w:r>
+      <w:r>
+        <w:rPr>
+          <w:rFonts w:ascii="Times New Roman" w:hAnsi="Times New Roman" w:cs="Times New Roman"/>
+          <w:sz w:val="24"/>
+          <w:szCs w:val="24"/>
+        </w:rPr>
+        <w:t xml:space="preserve"> </w:t>
+      </w:r>
+    </w:p>
+    <w:p>
+      <w:pPr>
+        <w:spacing w:line="480" w:lineRule="auto"/>
+        <w:contextualSpacing/>
+        <w:rPr>
+          <w:rFonts w:ascii="Times New Roman" w:hAnsi="Times New Roman" w:cs="Times New Roman"/>
+          <w:sz w:val="24"/>
+          <w:szCs w:val="24"/>
+        </w:rPr>
+      </w:pPr>
+      <w:r>
+        <w:rPr>
+          <w:rFonts w:ascii="Times New Roman" w:hAnsi="Times New Roman" w:cs="Times New Roman"/>
+          <w:sz w:val="24"/>
+          <w:szCs w:val="24"/>
+        </w:rPr>
+        <w:t xml:space="preserve">There are some assumption issues that we can </w:t>
+      </w:r>
+      <w:proofErr w:type="gramStart"/>
+      <w:r>
+        <w:rPr>
+          <w:rFonts w:ascii="Times New Roman" w:hAnsi="Times New Roman" w:cs="Times New Roman"/>
+          <w:sz w:val="24"/>
+          <w:szCs w:val="24"/>
+        </w:rPr>
+        <w:t>take a look</w:t>
+      </w:r>
+      <w:proofErr w:type="gramEnd"/>
+      <w:r>
+        <w:rPr>
+          <w:rFonts w:ascii="Times New Roman" w:hAnsi="Times New Roman" w:cs="Times New Roman"/>
+          <w:sz w:val="24"/>
+          <w:szCs w:val="24"/>
+        </w:rPr>
+        <w:t xml:space="preserve"> at in this model. For one, the Normal Q-Q plot (Figure 2) does not appear completely straight. In fact, at the ends, we can see bends, which are indicative of non-normality in our model.</w:t>
+      </w:r>
+      <w:r>
+        <w:rPr>
+          <w:rFonts w:ascii="Times New Roman" w:hAnsi="Times New Roman" w:cs="Times New Roman"/>
+          <w:sz w:val="24"/>
+          <w:szCs w:val="24"/>
+        </w:rPr>
+        <w:t xml:space="preserve"> A Shapiro-Wilkes normality test proves our findings as well, </w:t>
+      </w:r>
+      <w:r>
+        <w:rPr>
+          <w:rFonts w:ascii="Times New Roman" w:hAnsi="Times New Roman" w:cs="Times New Roman"/>
+          <w:sz w:val="24"/>
+          <w:szCs w:val="24"/>
+        </w:rPr>
+        <w:t>testing H0 = data is normally distributed vs Ha = data is not normally distributed, shows we reject H0, data is not normally distributed.</w:t>
+      </w:r>
+    </w:p>
+    <w:p>
+      <w:pPr>
+        <w:spacing w:line="480" w:lineRule="auto"/>
+        <w:contextualSpacing/>
+        <w:rPr>
+          <w:rFonts w:ascii="Times New Roman" w:hAnsi="Times New Roman" w:cs="Times New Roman"/>
+          <w:sz w:val="24"/>
+          <w:szCs w:val="24"/>
+        </w:rPr>
+      </w:pPr>
+      <w:r>
+        <w:rPr>
+          <w:rFonts w:ascii="Times New Roman" w:hAnsi="Times New Roman" w:cs="Times New Roman"/>
+          <w:color w:val="FF0000"/>
+          <w:sz w:val="24"/>
+          <w:szCs w:val="24"/>
+        </w:rPr>
+        <w:lastRenderedPageBreak/>
+        <w:t xml:space="preserve">INSERT </w:t>
+      </w:r>
+      <w:r>
+        <w:rPr>
+          <w:rFonts w:ascii="Times New Roman" w:hAnsi="Times New Roman" w:cs="Times New Roman"/>
+          <w:color w:val="FF0000"/>
+          <w:sz w:val="24"/>
+          <w:szCs w:val="24"/>
+        </w:rPr>
+        <w:t>SW</w:t>
+      </w:r>
+    </w:p>
+    <w:p>
+      <w:pPr>
+        <w:spacing w:line="480" w:lineRule="auto"/>
+        <w:contextualSpacing/>
+        <w:rPr>
+          <w:rFonts w:ascii="Times New Roman" w:hAnsi="Times New Roman" w:cs="Times New Roman"/>
+          <w:sz w:val="24"/>
+          <w:szCs w:val="24"/>
+        </w:rPr>
+      </w:pPr>
+      <w:r>
+        <w:rPr>
+          <w:rFonts w:ascii="Times New Roman" w:hAnsi="Times New Roman" w:cs="Times New Roman"/>
+          <w:sz w:val="24"/>
+          <w:szCs w:val="24"/>
+        </w:rPr>
+        <w:t xml:space="preserve"> The Scale-Location plot (Figure 2) shows that slight issues with homogeneity of variance, the variance of data points seem to decrease as our predicted values increase. There seems to be less accuracy in our model when predicted </w:t>
+      </w:r>
+      <w:proofErr w:type="spellStart"/>
+      <w:r>
+        <w:rPr>
+          <w:rFonts w:ascii="Times New Roman" w:hAnsi="Times New Roman" w:cs="Times New Roman"/>
+          <w:sz w:val="24"/>
+          <w:szCs w:val="24"/>
+        </w:rPr>
+        <w:t>adr</w:t>
+      </w:r>
+      <w:proofErr w:type="spellEnd"/>
+      <w:r>
+        <w:rPr>
+          <w:rFonts w:ascii="Times New Roman" w:hAnsi="Times New Roman" w:cs="Times New Roman"/>
+          <w:sz w:val="24"/>
+          <w:szCs w:val="24"/>
+        </w:rPr>
+        <w:t xml:space="preserve"> values are low which could be a result of the non-normality of our data. </w:t>
+      </w:r>
+      <w:r>
+        <w:rPr>
+          <w:rFonts w:ascii="Times New Roman" w:hAnsi="Times New Roman" w:cs="Times New Roman"/>
+          <w:sz w:val="24"/>
+          <w:szCs w:val="24"/>
+        </w:rPr>
+        <w:t>Figure 2.1 and well as Residuals vs Leverage (Figure 2)</w:t>
+      </w:r>
+      <w:r>
+        <w:rPr>
+          <w:rFonts w:ascii="Times New Roman" w:hAnsi="Times New Roman" w:cs="Times New Roman"/>
+          <w:sz w:val="24"/>
+          <w:szCs w:val="24"/>
+        </w:rPr>
+        <w:t xml:space="preserve"> display leverage points using Cooks distance. We can see some points with large Cooks distance values due in part to non-normality of data. Taking </w:t>
+      </w:r>
+      <w:proofErr w:type="gramStart"/>
+      <w:r>
+        <w:rPr>
+          <w:rFonts w:ascii="Times New Roman" w:hAnsi="Times New Roman" w:cs="Times New Roman"/>
+          <w:sz w:val="24"/>
+          <w:szCs w:val="24"/>
+        </w:rPr>
+        <w:t>look</w:t>
+      </w:r>
+      <w:proofErr w:type="gramEnd"/>
+      <w:r>
+        <w:rPr>
+          <w:rFonts w:ascii="Times New Roman" w:hAnsi="Times New Roman" w:cs="Times New Roman"/>
+          <w:sz w:val="24"/>
+          <w:szCs w:val="24"/>
+        </w:rPr>
+        <w:t xml:space="preserve"> a multicollinearity we can use variance inflation factors, there doesn’t seem to be anything out of the ordinary in this case.</w:t>
+      </w:r>
+    </w:p>
+    <w:p>
+      <w:pPr>
+        <w:spacing w:line="480" w:lineRule="auto"/>
+        <w:contextualSpacing/>
+        <w:rPr>
+          <w:rFonts w:ascii="Times New Roman" w:hAnsi="Times New Roman" w:cs="Times New Roman"/>
+          <w:sz w:val="24"/>
+          <w:szCs w:val="24"/>
+        </w:rPr>
+      </w:pPr>
+      <w:r>
+        <w:rPr>
+          <w:rFonts w:ascii="Times New Roman" w:hAnsi="Times New Roman" w:cs="Times New Roman"/>
+          <w:sz w:val="24"/>
+          <w:szCs w:val="24"/>
+        </w:rPr>
+        <w:t xml:space="preserve"> </w:t>
+      </w:r>
+      <w:r>
+        <w:rPr>
+          <w:rFonts w:ascii="Times New Roman" w:hAnsi="Times New Roman" w:cs="Times New Roman"/>
+          <w:color w:val="FF0000"/>
+          <w:sz w:val="24"/>
+          <w:szCs w:val="24"/>
+        </w:rPr>
+        <w:t>INSERT SW</w:t>
+      </w:r>
+    </w:p>
+    <w:p>
+      <w:pPr>
+        <w:spacing w:line="480" w:lineRule="auto"/>
+        <w:contextualSpacing/>
+        <w:rPr>
+          <w:rFonts w:ascii="Times New Roman" w:hAnsi="Times New Roman" w:cs="Times New Roman"/>
+          <w:sz w:val="24"/>
+          <w:szCs w:val="24"/>
+        </w:rPr>
+      </w:pPr>
+      <w:r>
+        <w:rPr>
+          <w:rFonts w:ascii="Times New Roman" w:hAnsi="Times New Roman" w:cs="Times New Roman"/>
+          <w:sz w:val="24"/>
+          <w:szCs w:val="24"/>
+        </w:rPr>
+        <w:t xml:space="preserve"> </w:t>
+      </w:r>
+      <w:r>
+        <w:rPr>
+          <w:rFonts w:ascii="Times New Roman" w:hAnsi="Times New Roman" w:cs="Times New Roman"/>
+          <w:sz w:val="24"/>
+          <w:szCs w:val="24"/>
+        </w:rPr>
+        <w:tab/>
+        <w:t xml:space="preserve">In our next model, </w:t>
+      </w:r>
+      <w:r>
+        <w:rPr>
+          <w:rFonts w:ascii="Times New Roman" w:hAnsi="Times New Roman" w:cs="Times New Roman"/>
+          <w:sz w:val="24"/>
+          <w:szCs w:val="24"/>
+        </w:rPr>
+        <w:t xml:space="preserve">instead of regression of all variables, we remove the children and </w:t>
+      </w:r>
+      <w:proofErr w:type="gramStart"/>
+      <w:r>
+        <w:rPr>
+          <w:rFonts w:ascii="Times New Roman" w:hAnsi="Times New Roman" w:cs="Times New Roman"/>
+          <w:sz w:val="24"/>
+          <w:szCs w:val="24"/>
+        </w:rPr>
+        <w:t>babies</w:t>
+      </w:r>
+      <w:proofErr w:type="gramEnd"/>
+      <w:r>
+        <w:rPr>
+          <w:rFonts w:ascii="Times New Roman" w:hAnsi="Times New Roman" w:cs="Times New Roman"/>
+          <w:sz w:val="24"/>
+          <w:szCs w:val="24"/>
+        </w:rPr>
+        <w:t xml:space="preserve"> variable and replace them with interaction terms, dependent on the number of adults.</w:t>
+      </w:r>
+      <w:r>
+        <w:rPr>
+          <w:rFonts w:ascii="Times New Roman" w:hAnsi="Times New Roman" w:cs="Times New Roman"/>
+          <w:sz w:val="24"/>
+          <w:szCs w:val="24"/>
+        </w:rPr>
+        <w:t xml:space="preserve"> Doing so is simply more logical, children and babies cannot book hotel rooms without adults, their variables should be tied together. We also perform a backward regression base on AIC </w:t>
+      </w:r>
+      <w:proofErr w:type="gramStart"/>
+      <w:r>
+        <w:rPr>
+          <w:rFonts w:ascii="Times New Roman" w:hAnsi="Times New Roman" w:cs="Times New Roman"/>
+          <w:sz w:val="24"/>
+          <w:szCs w:val="24"/>
+        </w:rPr>
+        <w:t>in order to</w:t>
+      </w:r>
+      <w:proofErr w:type="gramEnd"/>
+      <w:r>
+        <w:rPr>
+          <w:rFonts w:ascii="Times New Roman" w:hAnsi="Times New Roman" w:cs="Times New Roman"/>
+          <w:sz w:val="24"/>
+          <w:szCs w:val="24"/>
+        </w:rPr>
+        <w:t xml:space="preserve"> determine the significant variables in our regression. Using AIC we can determine that the significant variables are </w:t>
+      </w:r>
+      <w:proofErr w:type="spellStart"/>
+      <w:r>
+        <w:rPr>
+          <w:rFonts w:ascii="Times New Roman" w:hAnsi="Times New Roman" w:cs="Times New Roman"/>
+          <w:i/>
+          <w:iCs/>
+          <w:sz w:val="24"/>
+          <w:szCs w:val="24"/>
+        </w:rPr>
+        <w:t>is_cancled</w:t>
+      </w:r>
+      <w:proofErr w:type="spellEnd"/>
+      <w:r>
+        <w:rPr>
+          <w:rFonts w:ascii="Times New Roman" w:hAnsi="Times New Roman" w:cs="Times New Roman"/>
+          <w:i/>
+          <w:iCs/>
+          <w:sz w:val="24"/>
+          <w:szCs w:val="24"/>
+        </w:rPr>
+        <w:t xml:space="preserve">, </w:t>
+      </w:r>
+      <w:proofErr w:type="spellStart"/>
+      <w:r>
+        <w:rPr>
+          <w:rFonts w:ascii="Times New Roman" w:hAnsi="Times New Roman" w:cs="Times New Roman"/>
+          <w:i/>
+          <w:iCs/>
+          <w:sz w:val="24"/>
+          <w:szCs w:val="24"/>
+        </w:rPr>
+        <w:t>lead_time</w:t>
+      </w:r>
+      <w:proofErr w:type="spellEnd"/>
+      <w:r>
+        <w:rPr>
+          <w:rFonts w:ascii="Times New Roman" w:hAnsi="Times New Roman" w:cs="Times New Roman"/>
+          <w:i/>
+          <w:iCs/>
+          <w:sz w:val="24"/>
+          <w:szCs w:val="24"/>
+        </w:rPr>
+        <w:t xml:space="preserve">, </w:t>
+      </w:r>
+      <w:proofErr w:type="spellStart"/>
+      <w:r>
+        <w:rPr>
+          <w:rFonts w:ascii="Times New Roman" w:hAnsi="Times New Roman" w:cs="Times New Roman"/>
+          <w:i/>
+          <w:iCs/>
+          <w:sz w:val="24"/>
+          <w:szCs w:val="24"/>
+        </w:rPr>
+        <w:t>arrival_date_month</w:t>
+      </w:r>
+      <w:proofErr w:type="spellEnd"/>
+      <w:r>
+        <w:rPr>
+          <w:rFonts w:ascii="Times New Roman" w:hAnsi="Times New Roman" w:cs="Times New Roman"/>
+          <w:i/>
+          <w:iCs/>
+          <w:sz w:val="24"/>
+          <w:szCs w:val="24"/>
+        </w:rPr>
+        <w:t xml:space="preserve">, adults, </w:t>
+      </w:r>
+      <w:proofErr w:type="spellStart"/>
+      <w:r>
+        <w:rPr>
+          <w:rFonts w:ascii="Times New Roman" w:hAnsi="Times New Roman" w:cs="Times New Roman"/>
+          <w:i/>
+          <w:iCs/>
+          <w:sz w:val="24"/>
+          <w:szCs w:val="24"/>
+        </w:rPr>
+        <w:t>total_of_special_requests</w:t>
+      </w:r>
+      <w:proofErr w:type="spellEnd"/>
+      <w:r>
+        <w:rPr>
+          <w:rFonts w:ascii="Times New Roman" w:hAnsi="Times New Roman" w:cs="Times New Roman"/>
+          <w:i/>
+          <w:iCs/>
+          <w:sz w:val="24"/>
+          <w:szCs w:val="24"/>
+        </w:rPr>
+        <w:t xml:space="preserve">, </w:t>
+      </w:r>
+      <w:r>
+        <w:rPr>
+          <w:rFonts w:ascii="Times New Roman" w:hAnsi="Times New Roman" w:cs="Times New Roman"/>
+          <w:sz w:val="24"/>
+          <w:szCs w:val="24"/>
+        </w:rPr>
+        <w:t xml:space="preserve">and </w:t>
+      </w:r>
+      <w:proofErr w:type="spellStart"/>
+      <w:proofErr w:type="gramStart"/>
+      <w:r>
+        <w:rPr>
+          <w:rFonts w:ascii="Times New Roman" w:hAnsi="Times New Roman" w:cs="Times New Roman"/>
+          <w:i/>
+          <w:iCs/>
+          <w:sz w:val="24"/>
+          <w:szCs w:val="24"/>
+        </w:rPr>
+        <w:t>adults:children</w:t>
+      </w:r>
+      <w:proofErr w:type="spellEnd"/>
+      <w:proofErr w:type="gramEnd"/>
+      <w:r>
+        <w:rPr>
+          <w:rFonts w:ascii="Times New Roman" w:hAnsi="Times New Roman" w:cs="Times New Roman"/>
+          <w:sz w:val="24"/>
+          <w:szCs w:val="24"/>
+        </w:rPr>
+        <w:t xml:space="preserve">. We can see these results largely repeated by using the R^2 to determine significant variables as well as using Mallow’s cp. The only difference between these three tests are the presence of </w:t>
+      </w:r>
+      <w:proofErr w:type="spellStart"/>
+      <w:r>
+        <w:rPr>
+          <w:rFonts w:ascii="Times New Roman" w:hAnsi="Times New Roman" w:cs="Times New Roman"/>
+          <w:i/>
+          <w:iCs/>
+          <w:sz w:val="24"/>
+          <w:szCs w:val="24"/>
+        </w:rPr>
+        <w:t>total_of_special_requests</w:t>
+      </w:r>
+      <w:proofErr w:type="spellEnd"/>
+      <w:r>
+        <w:rPr>
+          <w:rFonts w:ascii="Times New Roman" w:hAnsi="Times New Roman" w:cs="Times New Roman"/>
+          <w:sz w:val="24"/>
+          <w:szCs w:val="24"/>
+        </w:rPr>
+        <w:t xml:space="preserve">. Using the best model as selected by AIC and backward regression, we receive the plots detailed in Figure 3. We also create a </w:t>
+      </w:r>
+      <w:proofErr w:type="gramStart"/>
+      <w:r>
+        <w:rPr>
+          <w:rFonts w:ascii="Times New Roman" w:hAnsi="Times New Roman" w:cs="Times New Roman"/>
+          <w:sz w:val="24"/>
+          <w:szCs w:val="24"/>
+        </w:rPr>
+        <w:t>cooks</w:t>
+      </w:r>
+      <w:proofErr w:type="gramEnd"/>
+      <w:r>
+        <w:rPr>
+          <w:rFonts w:ascii="Times New Roman" w:hAnsi="Times New Roman" w:cs="Times New Roman"/>
+          <w:sz w:val="24"/>
+          <w:szCs w:val="24"/>
+        </w:rPr>
+        <w:t xml:space="preserve"> distance plot in Figure 3.1 to view influential points.</w:t>
+      </w:r>
+    </w:p>
+    <w:p>
+      <w:pPr>
+        <w:spacing w:line="480" w:lineRule="auto"/>
+        <w:contextualSpacing/>
+        <w:rPr>
+          <w:rFonts w:ascii="Times New Roman" w:hAnsi="Times New Roman" w:cs="Times New Roman"/>
+          <w:sz w:val="24"/>
+          <w:szCs w:val="24"/>
+        </w:rPr>
+      </w:pPr>
+      <w:r>
+        <w:rPr>
+          <w:rFonts w:ascii="Times New Roman" w:hAnsi="Times New Roman" w:cs="Times New Roman"/>
+          <w:color w:val="FF0000"/>
+          <w:sz w:val="24"/>
+          <w:szCs w:val="24"/>
+        </w:rPr>
+        <w:t xml:space="preserve">INSERT FIGURE </w:t>
+      </w:r>
+      <w:r>
+        <w:rPr>
+          <w:rFonts w:ascii="Times New Roman" w:hAnsi="Times New Roman" w:cs="Times New Roman"/>
+          <w:sz w:val="24"/>
+          <w:szCs w:val="24"/>
+        </w:rPr>
+        <w:t xml:space="preserve"> </w:t>
+      </w:r>
+    </w:p>
+    <w:p>
+      <w:pPr>
+        <w:spacing w:line="480" w:lineRule="auto"/>
+        <w:contextualSpacing/>
+        <w:rPr>
+          <w:rFonts w:ascii="Times New Roman" w:hAnsi="Times New Roman" w:cs="Times New Roman"/>
+          <w:sz w:val="24"/>
+          <w:szCs w:val="24"/>
+        </w:rPr>
+      </w:pPr>
+      <w:r>
+        <w:rPr>
+          <w:rFonts w:ascii="Times New Roman" w:hAnsi="Times New Roman" w:cs="Times New Roman"/>
+          <w:color w:val="FF0000"/>
+          <w:sz w:val="24"/>
+          <w:szCs w:val="24"/>
+        </w:rPr>
+        <w:t xml:space="preserve">INSERT FIGURE </w:t>
+      </w:r>
+      <w:r>
+        <w:rPr>
+          <w:rFonts w:ascii="Times New Roman" w:hAnsi="Times New Roman" w:cs="Times New Roman"/>
+          <w:sz w:val="24"/>
+          <w:szCs w:val="24"/>
+        </w:rPr>
+        <w:t xml:space="preserve"> </w:t>
+      </w:r>
+    </w:p>
+    <w:p>
+      <w:pPr>
+        <w:spacing w:line="480" w:lineRule="auto"/>
+        <w:contextualSpacing/>
+        <w:rPr>
+          <w:rFonts w:ascii="Times New Roman" w:hAnsi="Times New Roman" w:cs="Times New Roman"/>
+          <w:sz w:val="24"/>
+          <w:szCs w:val="24"/>
+        </w:rPr>
+      </w:pPr>
+      <w:r>
+        <w:rPr>
+          <w:rFonts w:ascii="Times New Roman" w:hAnsi="Times New Roman" w:cs="Times New Roman"/>
+          <w:sz w:val="24"/>
+          <w:szCs w:val="24"/>
+        </w:rPr>
+        <w:lastRenderedPageBreak/>
+        <w:t>These results are largely the same as in our base model, no need to discuss them again. There also appears to be no large collinearity between variables as well</w:t>
+      </w:r>
+      <w:r>
+        <w:rPr>
+          <w:rFonts w:ascii="Times New Roman" w:hAnsi="Times New Roman" w:cs="Times New Roman"/>
+          <w:sz w:val="24"/>
+          <w:szCs w:val="24"/>
+        </w:rPr>
+        <w:t>.</w:t>
+      </w:r>
+      <w:r>
+        <w:rPr>
+          <w:rFonts w:ascii="Times New Roman" w:hAnsi="Times New Roman" w:cs="Times New Roman"/>
+          <w:sz w:val="24"/>
+          <w:szCs w:val="24"/>
+        </w:rPr>
+        <w:t xml:space="preserve"> Using this model, we grab a random sample of data from our overall data to perform a train test split prediction model. We can then calculate the mean squared error in order to compare this </w:t>
+      </w:r>
+      <w:proofErr w:type="gramStart"/>
+      <w:r>
+        <w:rPr>
+          <w:rFonts w:ascii="Times New Roman" w:hAnsi="Times New Roman" w:cs="Times New Roman"/>
+          <w:sz w:val="24"/>
+          <w:szCs w:val="24"/>
+        </w:rPr>
+        <w:t>models</w:t>
+      </w:r>
+      <w:proofErr w:type="gramEnd"/>
+      <w:r>
+        <w:rPr>
+          <w:rFonts w:ascii="Times New Roman" w:hAnsi="Times New Roman" w:cs="Times New Roman"/>
+          <w:sz w:val="24"/>
+          <w:szCs w:val="24"/>
+        </w:rPr>
+        <w:t xml:space="preserve"> effectiveness against others, specifically our final model, which uses </w:t>
+      </w:r>
+      <w:proofErr w:type="spellStart"/>
+      <w:r>
+        <w:rPr>
+          <w:rFonts w:ascii="Times New Roman" w:hAnsi="Times New Roman" w:cs="Times New Roman"/>
+          <w:sz w:val="24"/>
+          <w:szCs w:val="24"/>
+        </w:rPr>
+        <w:t>R</w:t>
+      </w:r>
+      <w:r>
+        <w:rPr>
+          <w:rFonts w:ascii="Times New Roman" w:hAnsi="Times New Roman" w:cs="Times New Roman"/>
+          <w:sz w:val="24"/>
+          <w:szCs w:val="24"/>
+        </w:rPr>
+        <w:t>andomforest</w:t>
+      </w:r>
+      <w:proofErr w:type="spellEnd"/>
+      <w:r>
+        <w:rPr>
+          <w:rFonts w:ascii="Times New Roman" w:hAnsi="Times New Roman" w:cs="Times New Roman"/>
+          <w:sz w:val="24"/>
+          <w:szCs w:val="24"/>
+        </w:rPr>
+        <w:t xml:space="preserve">. </w:t>
+      </w:r>
+    </w:p>
+    <w:p>
+      <w:pPr>
+        <w:spacing w:line="480" w:lineRule="auto"/>
+        <w:contextualSpacing/>
+        <w:rPr>
+          <w:rFonts w:ascii="Times New Roman" w:hAnsi="Times New Roman" w:cs="Times New Roman"/>
+          <w:sz w:val="24"/>
+          <w:szCs w:val="24"/>
+        </w:rPr>
+      </w:pPr>
+      <w:r>
+        <w:rPr>
+          <w:rFonts w:ascii="Times New Roman" w:hAnsi="Times New Roman" w:cs="Times New Roman"/>
+          <w:sz w:val="24"/>
+          <w:szCs w:val="24"/>
+        </w:rPr>
+        <w:tab/>
+      </w:r>
+      <w:proofErr w:type="spellStart"/>
+      <w:r>
+        <w:rPr>
+          <w:rFonts w:ascii="Times New Roman" w:hAnsi="Times New Roman" w:cs="Times New Roman"/>
+          <w:sz w:val="24"/>
+          <w:szCs w:val="24"/>
+        </w:rPr>
+        <w:t>Randomforest</w:t>
+      </w:r>
+      <w:proofErr w:type="spellEnd"/>
+      <w:r>
+        <w:rPr>
+          <w:rFonts w:ascii="Times New Roman" w:hAnsi="Times New Roman" w:cs="Times New Roman"/>
+          <w:sz w:val="24"/>
+          <w:szCs w:val="24"/>
+        </w:rPr>
+        <w:t xml:space="preserve"> uses supervised machines learning so that we can perform regressions accurately on a data set. We start by forming a training and testing data based </w:t>
+      </w:r>
+      <w:proofErr w:type="gramStart"/>
+      <w:r>
+        <w:rPr>
+          <w:rFonts w:ascii="Times New Roman" w:hAnsi="Times New Roman" w:cs="Times New Roman"/>
+          <w:sz w:val="24"/>
+          <w:szCs w:val="24"/>
+        </w:rPr>
+        <w:t>off of</w:t>
+      </w:r>
+      <w:proofErr w:type="gramEnd"/>
+      <w:r>
+        <w:rPr>
+          <w:rFonts w:ascii="Times New Roman" w:hAnsi="Times New Roman" w:cs="Times New Roman"/>
+          <w:sz w:val="24"/>
+          <w:szCs w:val="24"/>
+        </w:rPr>
+        <w:t xml:space="preserve"> our overall data set, which we will be forming predictions off of. Our </w:t>
+      </w:r>
+      <w:proofErr w:type="spellStart"/>
+      <w:r>
+        <w:rPr>
+          <w:rFonts w:ascii="Times New Roman" w:hAnsi="Times New Roman" w:cs="Times New Roman"/>
+          <w:sz w:val="24"/>
+          <w:szCs w:val="24"/>
+        </w:rPr>
+        <w:t>Randomforest</w:t>
+      </w:r>
+      <w:proofErr w:type="spellEnd"/>
+      <w:r>
+        <w:rPr>
+          <w:rFonts w:ascii="Times New Roman" w:hAnsi="Times New Roman" w:cs="Times New Roman"/>
+          <w:sz w:val="24"/>
+          <w:szCs w:val="24"/>
+        </w:rPr>
+        <w:t xml:space="preserve"> model does not require interaction terms as the model considers variables in sequence, so we </w:t>
+      </w:r>
+      <w:proofErr w:type="gramStart"/>
+      <w:r>
+        <w:rPr>
+          <w:rFonts w:ascii="Times New Roman" w:hAnsi="Times New Roman" w:cs="Times New Roman"/>
+          <w:sz w:val="24"/>
+          <w:szCs w:val="24"/>
+        </w:rPr>
+        <w:t>don’t</w:t>
+      </w:r>
+      <w:proofErr w:type="gramEnd"/>
+      <w:r>
+        <w:rPr>
+          <w:rFonts w:ascii="Times New Roman" w:hAnsi="Times New Roman" w:cs="Times New Roman"/>
+          <w:sz w:val="24"/>
+          <w:szCs w:val="24"/>
+        </w:rPr>
+        <w:t xml:space="preserve"> need to specify interactions. This is especially true with a large enough “forest”. In Figure 4, we can visualize how larger numbers of trees in a </w:t>
+      </w:r>
+      <w:proofErr w:type="spellStart"/>
+      <w:r>
+        <w:rPr>
+          <w:rFonts w:ascii="Times New Roman" w:hAnsi="Times New Roman" w:cs="Times New Roman"/>
+          <w:sz w:val="24"/>
+          <w:szCs w:val="24"/>
+        </w:rPr>
+        <w:t>Random</w:t>
+      </w:r>
+      <w:r>
+        <w:rPr>
+          <w:rFonts w:ascii="Times New Roman" w:hAnsi="Times New Roman" w:cs="Times New Roman"/>
+          <w:sz w:val="24"/>
+          <w:szCs w:val="24"/>
+        </w:rPr>
+        <w:t>f</w:t>
+      </w:r>
+      <w:r>
+        <w:rPr>
+          <w:rFonts w:ascii="Times New Roman" w:hAnsi="Times New Roman" w:cs="Times New Roman"/>
+          <w:sz w:val="24"/>
+          <w:szCs w:val="24"/>
+        </w:rPr>
+        <w:t>orest</w:t>
+      </w:r>
+      <w:proofErr w:type="spellEnd"/>
+      <w:r>
+        <w:rPr>
+          <w:rFonts w:ascii="Times New Roman" w:hAnsi="Times New Roman" w:cs="Times New Roman"/>
+          <w:sz w:val="24"/>
+          <w:szCs w:val="24"/>
+        </w:rPr>
+        <w:t xml:space="preserve"> model decreases our error. </w:t>
+      </w:r>
+    </w:p>
+    <w:p>
+      <w:pPr>
+        <w:spacing w:line="480" w:lineRule="auto"/>
+        <w:contextualSpacing/>
+        <w:rPr>
+          <w:rFonts w:ascii="Times New Roman" w:hAnsi="Times New Roman" w:cs="Times New Roman"/>
+          <w:sz w:val="24"/>
+          <w:szCs w:val="24"/>
+        </w:rPr>
+      </w:pPr>
+      <w:r>
+        <w:rPr>
+          <w:rFonts w:ascii="Times New Roman" w:hAnsi="Times New Roman" w:cs="Times New Roman"/>
+          <w:color w:val="FF0000"/>
+          <w:sz w:val="24"/>
+          <w:szCs w:val="24"/>
+        </w:rPr>
+        <w:t xml:space="preserve">INSERT FIGURE </w:t>
+      </w:r>
+      <w:r>
+        <w:rPr>
+          <w:rFonts w:ascii="Times New Roman" w:hAnsi="Times New Roman" w:cs="Times New Roman"/>
+          <w:sz w:val="24"/>
+          <w:szCs w:val="24"/>
+        </w:rPr>
+        <w:t xml:space="preserve"> </w:t>
+      </w:r>
+    </w:p>
+    <w:p>
+      <w:pPr>
+        <w:spacing w:line="480" w:lineRule="auto"/>
+        <w:contextualSpacing/>
+        <w:rPr>
+          <w:rFonts w:ascii="Times New Roman" w:hAnsi="Times New Roman" w:cs="Times New Roman"/>
+          <w:sz w:val="24"/>
+          <w:szCs w:val="24"/>
+        </w:rPr>
+      </w:pPr>
+      <w:r>
+        <w:rPr>
+          <w:rFonts w:ascii="Times New Roman" w:hAnsi="Times New Roman" w:cs="Times New Roman"/>
+          <w:sz w:val="24"/>
+          <w:szCs w:val="24"/>
+        </w:rPr>
+        <w:t xml:space="preserve">To find the best model for our dataset, we run a loop using </w:t>
+      </w:r>
+      <w:proofErr w:type="spellStart"/>
+      <w:r>
+        <w:rPr>
+          <w:rFonts w:ascii="Times New Roman" w:hAnsi="Times New Roman" w:cs="Times New Roman"/>
+          <w:sz w:val="24"/>
+          <w:szCs w:val="24"/>
+        </w:rPr>
+        <w:t>mtry</w:t>
+      </w:r>
+      <w:proofErr w:type="spellEnd"/>
+      <w:r>
+        <w:rPr>
+          <w:rFonts w:ascii="Times New Roman" w:hAnsi="Times New Roman" w:cs="Times New Roman"/>
+          <w:sz w:val="24"/>
+          <w:szCs w:val="24"/>
+        </w:rPr>
+        <w:t xml:space="preserve"> values from 1 to </w:t>
+      </w:r>
+      <w:r>
+        <w:rPr>
+          <w:rFonts w:ascii="Times New Roman" w:hAnsi="Times New Roman" w:cs="Times New Roman"/>
+          <w:sz w:val="24"/>
+          <w:szCs w:val="24"/>
+        </w:rPr>
+        <w:t>9</w:t>
+      </w:r>
+      <w:r>
+        <w:rPr>
+          <w:rFonts w:ascii="Times New Roman" w:hAnsi="Times New Roman" w:cs="Times New Roman"/>
+          <w:sz w:val="24"/>
+          <w:szCs w:val="24"/>
+        </w:rPr>
+        <w:t xml:space="preserve">. </w:t>
+      </w:r>
+      <w:proofErr w:type="spellStart"/>
+      <w:r>
+        <w:rPr>
+          <w:rFonts w:ascii="Times New Roman" w:hAnsi="Times New Roman" w:cs="Times New Roman"/>
+          <w:sz w:val="24"/>
+          <w:szCs w:val="24"/>
+        </w:rPr>
+        <w:t>Mtry</w:t>
+      </w:r>
+      <w:proofErr w:type="spellEnd"/>
+      <w:r>
+        <w:rPr>
+          <w:rFonts w:ascii="Times New Roman" w:hAnsi="Times New Roman" w:cs="Times New Roman"/>
+          <w:sz w:val="24"/>
+          <w:szCs w:val="24"/>
+        </w:rPr>
+        <w:t xml:space="preserve"> determines how many variables are used for </w:t>
+      </w:r>
+      <w:r>
+        <w:rPr>
+          <w:rFonts w:ascii="Times New Roman" w:hAnsi="Times New Roman" w:cs="Times New Roman"/>
+          <w:sz w:val="24"/>
+          <w:szCs w:val="24"/>
+        </w:rPr>
+        <w:t xml:space="preserve">splitting at each tree node. Since our selected data is using nine variables, we run predictions using </w:t>
+      </w:r>
+      <w:proofErr w:type="spellStart"/>
+      <w:r>
+        <w:rPr>
+          <w:rFonts w:ascii="Times New Roman" w:hAnsi="Times New Roman" w:cs="Times New Roman"/>
+          <w:sz w:val="24"/>
+          <w:szCs w:val="24"/>
+        </w:rPr>
+        <w:t>mtry</w:t>
+      </w:r>
+      <w:proofErr w:type="spellEnd"/>
+      <w:r>
+        <w:rPr>
+          <w:rFonts w:ascii="Times New Roman" w:hAnsi="Times New Roman" w:cs="Times New Roman"/>
+          <w:sz w:val="24"/>
+          <w:szCs w:val="24"/>
+        </w:rPr>
+        <w:t xml:space="preserve"> 1 to 9. This loop outputs the test MSE from each of those models with different </w:t>
+      </w:r>
+      <w:proofErr w:type="spellStart"/>
+      <w:r>
+        <w:rPr>
+          <w:rFonts w:ascii="Times New Roman" w:hAnsi="Times New Roman" w:cs="Times New Roman"/>
+          <w:sz w:val="24"/>
+          <w:szCs w:val="24"/>
+        </w:rPr>
+        <w:t>mtry</w:t>
+      </w:r>
+      <w:proofErr w:type="spellEnd"/>
+      <w:r>
+        <w:rPr>
+          <w:rFonts w:ascii="Times New Roman" w:hAnsi="Times New Roman" w:cs="Times New Roman"/>
+          <w:sz w:val="24"/>
+          <w:szCs w:val="24"/>
+        </w:rPr>
+        <w:t xml:space="preserve"> values. Doing so allows us to find the best </w:t>
+      </w:r>
+      <w:proofErr w:type="spellStart"/>
+      <w:r>
+        <w:rPr>
+          <w:rFonts w:ascii="Times New Roman" w:hAnsi="Times New Roman" w:cs="Times New Roman"/>
+          <w:sz w:val="24"/>
+          <w:szCs w:val="24"/>
+        </w:rPr>
+        <w:t>Randomforest</w:t>
+      </w:r>
+      <w:proofErr w:type="spellEnd"/>
+      <w:r>
+        <w:rPr>
+          <w:rFonts w:ascii="Times New Roman" w:hAnsi="Times New Roman" w:cs="Times New Roman"/>
+          <w:sz w:val="24"/>
+          <w:szCs w:val="24"/>
+        </w:rPr>
+        <w:t xml:space="preserve"> model for our data. We use a sufficiently large number of trees, as we have seen from Figure 4, different numbers of trees will affect our error.</w:t>
+      </w:r>
+    </w:p>
+    <w:p>
+      <w:pPr>
+        <w:spacing w:line="480" w:lineRule="auto"/>
+        <w:contextualSpacing/>
+        <w:rPr>
+          <w:rFonts w:ascii="Times New Roman" w:hAnsi="Times New Roman" w:cs="Times New Roman"/>
+          <w:sz w:val="24"/>
+          <w:szCs w:val="24"/>
+        </w:rPr>
+      </w:pPr>
+      <w:r>
+        <w:rPr>
+          <w:rFonts w:ascii="Times New Roman" w:hAnsi="Times New Roman" w:cs="Times New Roman"/>
+          <w:color w:val="FF0000"/>
+          <w:sz w:val="24"/>
+          <w:szCs w:val="24"/>
+        </w:rPr>
+        <w:t xml:space="preserve">INSERT FIGURE </w:t>
+      </w:r>
+      <w:r>
+        <w:rPr>
+          <w:rFonts w:ascii="Times New Roman" w:hAnsi="Times New Roman" w:cs="Times New Roman"/>
+          <w:sz w:val="24"/>
+          <w:szCs w:val="24"/>
+        </w:rPr>
+        <w:t xml:space="preserve"> </w:t>
+      </w:r>
+    </w:p>
+    <w:p>
+      <w:pPr>
+        <w:spacing w:line="480" w:lineRule="auto"/>
+        <w:contextualSpacing/>
+        <w:rPr>
+          <w:rFonts w:ascii="Times New Roman" w:hAnsi="Times New Roman" w:cs="Times New Roman"/>
+          <w:sz w:val="24"/>
+          <w:szCs w:val="24"/>
+        </w:rPr>
+      </w:pPr>
+      <w:r>
+        <w:rPr>
+          <w:rFonts w:ascii="Times New Roman" w:hAnsi="Times New Roman" w:cs="Times New Roman"/>
+          <w:sz w:val="24"/>
+          <w:szCs w:val="24"/>
+        </w:rPr>
+        <w:t xml:space="preserve">The best model based on our train test split is a model with </w:t>
+      </w:r>
+      <w:proofErr w:type="spellStart"/>
+      <w:r>
+        <w:rPr>
+          <w:rFonts w:ascii="Times New Roman" w:hAnsi="Times New Roman" w:cs="Times New Roman"/>
+          <w:sz w:val="24"/>
+          <w:szCs w:val="24"/>
+        </w:rPr>
+        <w:t>mtry</w:t>
+      </w:r>
+      <w:proofErr w:type="spellEnd"/>
+      <w:r>
+        <w:rPr>
+          <w:rFonts w:ascii="Times New Roman" w:hAnsi="Times New Roman" w:cs="Times New Roman"/>
+          <w:sz w:val="24"/>
+          <w:szCs w:val="24"/>
+        </w:rPr>
+        <w:t xml:space="preserve"> = 5.</w:t>
+      </w:r>
+    </w:p>
+    <w:p>
+      <w:pPr>
+        <w:spacing w:line="480" w:lineRule="auto"/>
+        <w:contextualSpacing/>
+        <w:rPr>
+          <w:rFonts w:ascii="Times New Roman" w:hAnsi="Times New Roman" w:cs="Times New Roman"/>
+          <w:sz w:val="24"/>
+          <w:szCs w:val="24"/>
+        </w:rPr>
+      </w:pPr>
+      <w:r>
+        <w:rPr>
+          <w:rFonts w:ascii="Times New Roman" w:hAnsi="Times New Roman" w:cs="Times New Roman"/>
+          <w:sz w:val="24"/>
+          <w:szCs w:val="24"/>
+        </w:rPr>
+        <w:tab/>
+      </w:r>
+      <w:r>
+        <w:rPr>
+          <w:rFonts w:ascii="Times New Roman" w:hAnsi="Times New Roman" w:cs="Times New Roman"/>
+          <w:sz w:val="24"/>
+          <w:szCs w:val="24"/>
+        </w:rPr>
+        <w:t>It can be seen that t</w:t>
+      </w:r>
+      <w:r>
+        <w:rPr>
+          <w:rFonts w:ascii="Times New Roman" w:hAnsi="Times New Roman" w:cs="Times New Roman"/>
+          <w:sz w:val="24"/>
+          <w:szCs w:val="24"/>
+        </w:rPr>
+        <w:t xml:space="preserve">he best model </w:t>
+      </w:r>
+      <w:r>
+        <w:rPr>
+          <w:rFonts w:ascii="Times New Roman" w:hAnsi="Times New Roman" w:cs="Times New Roman"/>
+          <w:sz w:val="24"/>
+          <w:szCs w:val="24"/>
+        </w:rPr>
+        <w:t>using</w:t>
+      </w:r>
+      <w:r>
+        <w:rPr>
+          <w:rFonts w:ascii="Times New Roman" w:hAnsi="Times New Roman" w:cs="Times New Roman"/>
+          <w:sz w:val="24"/>
+          <w:szCs w:val="24"/>
+        </w:rPr>
+        <w:t xml:space="preserve"> th</w:t>
+      </w:r>
+      <w:r>
+        <w:rPr>
+          <w:rFonts w:ascii="Times New Roman" w:hAnsi="Times New Roman" w:cs="Times New Roman"/>
+          <w:sz w:val="24"/>
+          <w:szCs w:val="24"/>
+        </w:rPr>
+        <w:t>is</w:t>
+      </w:r>
+      <w:r>
+        <w:rPr>
+          <w:rFonts w:ascii="Times New Roman" w:hAnsi="Times New Roman" w:cs="Times New Roman"/>
+          <w:sz w:val="24"/>
+          <w:szCs w:val="24"/>
+        </w:rPr>
+        <w:t xml:space="preserve"> data set is the </w:t>
+      </w:r>
+      <w:proofErr w:type="spellStart"/>
+      <w:r>
+        <w:rPr>
+          <w:rFonts w:ascii="Times New Roman" w:hAnsi="Times New Roman" w:cs="Times New Roman"/>
+          <w:sz w:val="24"/>
+          <w:szCs w:val="24"/>
+        </w:rPr>
+        <w:t>Randomforest</w:t>
+      </w:r>
+      <w:proofErr w:type="spellEnd"/>
+      <w:r>
+        <w:rPr>
+          <w:rFonts w:ascii="Times New Roman" w:hAnsi="Times New Roman" w:cs="Times New Roman"/>
+          <w:sz w:val="24"/>
+          <w:szCs w:val="24"/>
+        </w:rPr>
+        <w:t xml:space="preserve"> model. Even though the MSE of the multiple regression model with interaction terms is lower than any of the </w:t>
+      </w:r>
+      <w:proofErr w:type="spellStart"/>
+      <w:r>
+        <w:rPr>
+          <w:rFonts w:ascii="Times New Roman" w:hAnsi="Times New Roman" w:cs="Times New Roman"/>
+          <w:sz w:val="24"/>
+          <w:szCs w:val="24"/>
+        </w:rPr>
+        <w:t>Randomforest</w:t>
+      </w:r>
+      <w:proofErr w:type="spellEnd"/>
+      <w:r>
+        <w:rPr>
+          <w:rFonts w:ascii="Times New Roman" w:hAnsi="Times New Roman" w:cs="Times New Roman"/>
+          <w:sz w:val="24"/>
+          <w:szCs w:val="24"/>
+        </w:rPr>
+        <w:t xml:space="preserve"> models</w:t>
+      </w:r>
+      <w:r>
+        <w:rPr>
+          <w:rFonts w:ascii="Times New Roman" w:hAnsi="Times New Roman" w:cs="Times New Roman"/>
+          <w:sz w:val="24"/>
+          <w:szCs w:val="24"/>
+        </w:rPr>
+        <w:t xml:space="preserve">, the multiple regression model </w:t>
+      </w:r>
+      <w:proofErr w:type="gramStart"/>
+      <w:r>
+        <w:rPr>
+          <w:rFonts w:ascii="Times New Roman" w:hAnsi="Times New Roman" w:cs="Times New Roman"/>
+          <w:sz w:val="24"/>
+          <w:szCs w:val="24"/>
+        </w:rPr>
+        <w:t>does not succeed</w:t>
+      </w:r>
+      <w:proofErr w:type="gramEnd"/>
+      <w:r>
+        <w:rPr>
+          <w:rFonts w:ascii="Times New Roman" w:hAnsi="Times New Roman" w:cs="Times New Roman"/>
+          <w:sz w:val="24"/>
+          <w:szCs w:val="24"/>
+        </w:rPr>
+        <w:t xml:space="preserve"> as a model. This is due to </w:t>
+      </w:r>
+      <w:r>
+        <w:rPr>
+          <w:rFonts w:ascii="Times New Roman" w:hAnsi="Times New Roman" w:cs="Times New Roman"/>
+          <w:sz w:val="24"/>
+          <w:szCs w:val="24"/>
+        </w:rPr>
+        <w:lastRenderedPageBreak/>
+        <w:t xml:space="preserve">the normality assumption being violated, leaving our model heavily biased. </w:t>
+      </w:r>
+      <w:r>
+        <w:rPr>
+          <w:rFonts w:ascii="Times New Roman" w:hAnsi="Times New Roman" w:cs="Times New Roman"/>
+          <w:sz w:val="24"/>
+          <w:szCs w:val="24"/>
+        </w:rPr>
+        <w:t xml:space="preserve">A </w:t>
+      </w:r>
+      <w:proofErr w:type="spellStart"/>
+      <w:r>
+        <w:rPr>
+          <w:rFonts w:ascii="Times New Roman" w:hAnsi="Times New Roman" w:cs="Times New Roman"/>
+          <w:sz w:val="24"/>
+          <w:szCs w:val="24"/>
+        </w:rPr>
+        <w:t>Randomforest</w:t>
+      </w:r>
+      <w:proofErr w:type="spellEnd"/>
+      <w:r>
+        <w:rPr>
+          <w:rFonts w:ascii="Times New Roman" w:hAnsi="Times New Roman" w:cs="Times New Roman"/>
+          <w:sz w:val="24"/>
+          <w:szCs w:val="24"/>
+        </w:rPr>
+        <w:t xml:space="preserve"> algorithm using </w:t>
+      </w:r>
+      <w:proofErr w:type="gramStart"/>
+      <w:r>
+        <w:rPr>
+          <w:rFonts w:ascii="Times New Roman" w:hAnsi="Times New Roman" w:cs="Times New Roman"/>
+          <w:sz w:val="24"/>
+          <w:szCs w:val="24"/>
+        </w:rPr>
+        <w:t>a large number of</w:t>
+      </w:r>
+      <w:proofErr w:type="gramEnd"/>
+      <w:r>
+        <w:rPr>
+          <w:rFonts w:ascii="Times New Roman" w:hAnsi="Times New Roman" w:cs="Times New Roman"/>
+          <w:sz w:val="24"/>
+          <w:szCs w:val="24"/>
+        </w:rPr>
+        <w:t xml:space="preserve"> decision trees should be able to approximate the best model with as little variance and bias as possible. </w:t>
+      </w:r>
+    </w:p>
+    <w:p>
+      <w:pPr>
+        <w:spacing w:line="480" w:lineRule="auto"/>
+        <w:contextualSpacing/>
+        <w:rPr>
+          <w:rFonts w:ascii="Times New Roman" w:hAnsi="Times New Roman" w:cs="Times New Roman"/>
+          <w:sz w:val="24"/>
+          <w:szCs w:val="24"/>
+        </w:rPr>
+      </w:pPr>
+      <w:r>
+        <w:rPr>
+          <w:rFonts w:ascii="Times New Roman" w:hAnsi="Times New Roman" w:cs="Times New Roman"/>
+          <w:sz w:val="24"/>
+          <w:szCs w:val="24"/>
+        </w:rPr>
+        <w:tab/>
+      </w:r>
     </w:p>
     <w:sectPr>
       <w:headerReference w:type="default" r:id="rId6"/>

</xml_diff>